<commit_message>
Updated docu & notes with latest dates and info.
</commit_message>
<xml_diff>
--- a/SIF3InfraREST/documentation/UserGuide/SIF3Framework_DevelopersGuide_v0.5.docx
+++ b/SIF3InfraREST/documentation/UserGuide/SIF3Framework_DevelopersGuide_v0.5.docx
@@ -36,41 +36,21 @@
       <w:r>
         <w:t xml:space="preserve">ersion </w:t>
       </w:r>
-      <w:r>
-        <w:fldChar w:fldCharType="begin"/>
-      </w:r>
-      <w:r>
-        <w:instrText xml:space="preserve"> DOCPROPERTY "SystemVersion" </w:instrText>
-      </w:r>
-      <w:r>
-        <w:fldChar w:fldCharType="separate"/>
-      </w:r>
-      <w:r>
-        <w:t>0.5</w:t>
-      </w:r>
-      <w:r>
-        <w:fldChar w:fldCharType="end"/>
-      </w:r>
+      <w:fldSimple w:instr=" DOCPROPERTY &quot;SystemVersion&quot; ">
+        <w:r>
+          <w:t>0.5</w:t>
+        </w:r>
+      </w:fldSimple>
     </w:p>
     <w:p>
       <w:pPr>
         <w:pStyle w:val="DocumentTitleBlock"/>
       </w:pPr>
-      <w:r>
-        <w:fldChar w:fldCharType="begin"/>
-      </w:r>
-      <w:r>
-        <w:instrText xml:space="preserve"> DOCPROPERTY "Title" </w:instrText>
-      </w:r>
-      <w:r>
-        <w:fldChar w:fldCharType="separate"/>
-      </w:r>
-      <w:r>
-        <w:t>Developer's Guide</w:t>
-      </w:r>
-      <w:r>
-        <w:fldChar w:fldCharType="end"/>
-      </w:r>
+      <w:fldSimple w:instr=" DOCPROPERTY &quot;Title&quot; ">
+        <w:r>
+          <w:t>Developer's Guide</w:t>
+        </w:r>
+      </w:fldSimple>
     </w:p>
     <w:p>
       <w:pPr>
@@ -86,89 +66,59 @@
       <w:r>
         <w:t xml:space="preserve"> </w:t>
       </w:r>
+      <w:fldSimple w:instr=" DOCPROPERTY &quot;Author&quot; ">
+        <w:r>
+          <w:t>Joerg Huber</w:t>
+        </w:r>
+      </w:fldSimple>
+      <w:r>
+        <w:t xml:space="preserve">, </w:t>
+      </w:r>
+      <w:fldSimple w:instr=" DOCPROPERTY &quot;AuthorRole&quot; ">
+        <w:r>
+          <w:t>SIF Solution Architect</w:t>
+        </w:r>
+      </w:fldSimple>
+    </w:p>
+    <w:p>
+      <w:pPr>
+        <w:pStyle w:val="DocumentAdminBlock"/>
+      </w:pPr>
+      <w:r>
+        <w:rPr>
+          <w:rStyle w:val="Strong"/>
+        </w:rPr>
+        <w:t>Revision:</w:t>
+      </w:r>
+      <w:r>
+        <w:t xml:space="preserve"> </w:t>
+      </w:r>
       <w:r>
         <w:fldChar w:fldCharType="begin"/>
       </w:r>
       <w:r>
-        <w:instrText xml:space="preserve"> DOCPROPERTY "Author" </w:instrText>
+        <w:instrText xml:space="preserve"> DOCPROPERTY "Revision" \# "0.0" </w:instrText>
       </w:r>
       <w:r>
         <w:fldChar w:fldCharType="separate"/>
       </w:r>
       <w:r>
-        <w:t>Joerg Huber</w:t>
+        <w:t>0.5</w:t>
       </w:r>
       <w:r>
         <w:fldChar w:fldCharType="end"/>
       </w:r>
       <w:r>
-        <w:t xml:space="preserve">, </w:t>
-      </w:r>
-      <w:r>
         <w:fldChar w:fldCharType="begin"/>
       </w:r>
       <w:r>
-        <w:instrText xml:space="preserve"> DOCPROPERTY "AuthorRole" </w:instrText>
-      </w:r>
-      <w:r>
-        <w:fldChar w:fldCharType="separate"/>
-      </w:r>
-      <w:r>
-        <w:t>SIF Solution Architect</w:t>
-      </w:r>
-      <w:r>
-        <w:fldChar w:fldCharType="end"/>
-      </w:r>
-    </w:p>
-    <w:p>
-      <w:pPr>
-        <w:pStyle w:val="DocumentAdminBlock"/>
-      </w:pPr>
-      <w:r>
-        <w:rPr>
-          <w:rStyle w:val="Strong"/>
-        </w:rPr>
-        <w:t>Revision:</w:t>
-      </w:r>
-      <w:r>
-        <w:t xml:space="preserve"> </w:t>
-      </w:r>
-      <w:r>
-        <w:fldChar w:fldCharType="begin"/>
-      </w:r>
-      <w:r>
-        <w:instrText xml:space="preserve"> DOCPROPERTY "Revision" \# "0.0" </w:instrText>
-      </w:r>
-      <w:r>
-        <w:fldChar w:fldCharType="separate"/>
-      </w:r>
-      <w:r>
-        <w:t>0.5</w:t>
-      </w:r>
-      <w:r>
-        <w:fldChar w:fldCharType="end"/>
-      </w:r>
-      <w:r>
-        <w:fldChar w:fldCharType="begin"/>
-      </w:r>
-      <w:r>
         <w:instrText xml:space="preserve"> IF </w:instrText>
       </w:r>
-      <w:r>
-        <w:fldChar w:fldCharType="begin"/>
-      </w:r>
-      <w:r>
-        <w:instrText xml:space="preserve"> DOCPROPERTY "Status" </w:instrText>
-      </w:r>
-      <w:r>
-        <w:fldChar w:fldCharType="separate"/>
-      </w:r>
-      <w:r>
-        <w:instrText>draft</w:instrText>
-      </w:r>
-      <w:r>
-        <w:fldChar w:fldCharType="end"/>
-      </w:r>
+      <w:fldSimple w:instr=" DOCPROPERTY &quot;Status&quot; ">
+        <w:r>
+          <w:instrText>draft</w:instrText>
+        </w:r>
+      </w:fldSimple>
       <w:r>
         <w:instrText xml:space="preserve"> = "draft" " (</w:instrText>
       </w:r>
@@ -286,21 +236,11 @@
       <w:r>
         <w:t xml:space="preserve">, </w:t>
       </w:r>
-      <w:r>
-        <w:fldChar w:fldCharType="begin"/>
-      </w:r>
-      <w:r>
-        <w:instrText xml:space="preserve"> DOCPROPERTY "Company" </w:instrText>
-      </w:r>
-      <w:r>
-        <w:fldChar w:fldCharType="separate"/>
-      </w:r>
-      <w:r>
-        <w:t>Systemic Pty Ltd</w:t>
-      </w:r>
-      <w:r>
-        <w:fldChar w:fldCharType="end"/>
-      </w:r>
+      <w:fldSimple w:instr=" DOCPROPERTY &quot;Company&quot; ">
+        <w:r>
+          <w:t>Systemic Pty Ltd</w:t>
+        </w:r>
+      </w:fldSimple>
     </w:p>
     <w:p>
       <w:pPr>
@@ -8075,14 +8015,7 @@
             <w:noProof/>
             <w:webHidden/>
           </w:rPr>
-          <w:t>4</w:t>
-        </w:r>
-        <w:r>
-          <w:rPr>
-            <w:noProof/>
-            <w:webHidden/>
-          </w:rPr>
-          <w:t>7</w:t>
+          <w:t>47</w:t>
         </w:r>
         <w:r>
           <w:rPr>
@@ -8969,7 +8902,7 @@
           </w:tcPr>
           <w:p>
             <w:r>
-              <w:t>February</w:t>
+              <w:t>March</w:t>
             </w:r>
             <w:r>
               <w:t xml:space="preserve"> 2015</w:t>
@@ -9057,6 +8990,19 @@
               <w:t>).</w:t>
             </w:r>
           </w:p>
+          <w:p>
+            <w:pPr>
+              <w:pStyle w:val="ListParagraph"/>
+              <w:numPr>
+                <w:ilvl w:val="0"/>
+                <w:numId w:val="33"/>
+              </w:numPr>
+              <w:ind w:left="175" w:hanging="142"/>
+            </w:pPr>
+            <w:r>
+              <w:t>Open up mime types for Object Services.</w:t>
+            </w:r>
+          </w:p>
         </w:tc>
       </w:tr>
     </w:tbl>
@@ -9162,6 +9108,7 @@
       <w:bookmarkStart w:id="101" w:name="_Toc383521911"/>
       <w:bookmarkStart w:id="102" w:name="_Toc412461873"/>
       <w:r>
+        <w:lastRenderedPageBreak/>
         <w:t>Why SIF</w:t>
       </w:r>
       <w:r>
@@ -9295,7 +9242,6 @@
       <w:bookmarkStart w:id="105" w:name="_Toc383521912"/>
       <w:bookmarkStart w:id="106" w:name="_Toc412461874"/>
       <w:r>
-        <w:lastRenderedPageBreak/>
         <w:t>Assumption &amp; Constraints</w:t>
       </w:r>
       <w:bookmarkEnd w:id="103"/>
@@ -9338,16 +9284,11 @@
         <w:t>NSIP</w:t>
       </w:r>
       <w:r>
-        <w:t xml:space="preserve">’s </w:t>
-      </w:r>
-      <w:proofErr w:type="spellStart"/>
-      <w:r>
-        <w:t>GitH</w:t>
+        <w:t>’s GitH</w:t>
       </w:r>
       <w:r>
         <w:t>ub</w:t>
       </w:r>
-      <w:proofErr w:type="spellEnd"/>
       <w:r>
         <w:t xml:space="preserve"> site (</w:t>
       </w:r>
@@ -9388,15 +9329,7 @@
         <w:t xml:space="preserve"> can be </w:t>
       </w:r>
       <w:r>
-        <w:t xml:space="preserve">added to the </w:t>
-      </w:r>
-      <w:proofErr w:type="spellStart"/>
-      <w:r>
-        <w:t>GitHub</w:t>
-      </w:r>
-      <w:proofErr w:type="spellEnd"/>
-      <w:r>
-        <w:t xml:space="preserve"> repository</w:t>
+        <w:t>added to the GitHub repository</w:t>
       </w:r>
       <w:r>
         <w:t xml:space="preserve"> but it is not guaranteed that they will be fixed. The framework and code is there to get you started but it is not required to be used for your </w:t>
@@ -9421,15 +9354,7 @@
         <w:jc w:val="both"/>
       </w:pPr>
       <w:r>
-        <w:t xml:space="preserve">The framework has been developed based on the concepts and ideas of the </w:t>
-      </w:r>
-      <w:proofErr w:type="spellStart"/>
-      <w:r>
-        <w:t>SIFCommon</w:t>
-      </w:r>
-      <w:proofErr w:type="spellEnd"/>
-      <w:r>
-        <w:t xml:space="preserve"> Framework that has su</w:t>
+        <w:t>The framework has been developed based on the concepts and ideas of the SIFCommon Framework that has su</w:t>
       </w:r>
       <w:r>
         <w:t>ccessfully been used in SIF 2.x</w:t>
@@ -9480,7 +9405,7 @@
         <w:t xml:space="preserve">As of </w:t>
       </w:r>
       <w:r>
-        <w:t>January</w:t>
+        <w:t>March</w:t>
       </w:r>
       <w:r>
         <w:t xml:space="preserve"> 201</w:t>
@@ -9678,6 +9603,7 @@
         <w:jc w:val="both"/>
       </w:pPr>
       <w:r>
+        <w:lastRenderedPageBreak/>
         <w:t>XML</w:t>
       </w:r>
       <w:r>
@@ -9863,7 +9789,6 @@
         <w:jc w:val="both"/>
       </w:pPr>
       <w:r>
-        <w:lastRenderedPageBreak/>
         <w:t>Some</w:t>
       </w:r>
       <w:r>
@@ -10131,6 +10056,7 @@
       <w:r>
         <w:t xml:space="preserve">and the </w:t>
       </w:r>
+      <w:proofErr w:type="spellStart"/>
       <w:r>
         <w:rPr>
           <w:rFonts w:ascii="Courier New" w:hAnsi="Courier New" w:cs="Courier New"/>
@@ -10140,6 +10066,7 @@
         </w:rPr>
         <w:t>AbstractEventConsumer</w:t>
       </w:r>
+      <w:proofErr w:type="spellEnd"/>
       <w:r>
         <w:t xml:space="preserve"> </w:t>
       </w:r>
@@ -10548,7 +10475,6 @@
         <w:jc w:val="both"/>
       </w:pPr>
       <w:r>
-        <w:lastRenderedPageBreak/>
         <w:t>The “</w:t>
       </w:r>
       <w:r>
@@ -10919,50 +10845,42 @@
         <w:pStyle w:val="Heading3"/>
       </w:pPr>
       <w:bookmarkStart w:id="118" w:name="_Ref405277215"/>
-      <w:bookmarkStart w:id="119" w:name="_Toc383521916"/>
-      <w:bookmarkStart w:id="120" w:name="_Toc412461879"/>
+      <w:bookmarkStart w:id="119" w:name="_Toc412461879"/>
+      <w:bookmarkStart w:id="120" w:name="_Toc383521916"/>
       <w:r>
         <w:t>SIF Data Model</w:t>
       </w:r>
       <w:bookmarkEnd w:id="118"/>
+      <w:bookmarkEnd w:id="119"/>
+    </w:p>
+    <w:p>
+      <w:pPr>
+        <w:jc w:val="both"/>
+      </w:pPr>
+      <w:r>
+        <w:t xml:space="preserve">The test and demo source code directories depend on the SIF AU 1.3 Data Model. For that reason the sifDataModel_au1.3.jar is part of the framework. This jar has been taken/build from the GitHub repository </w:t>
+      </w:r>
+      <w:hyperlink r:id="rId16" w:history="1">
+        <w:r>
+          <w:rPr>
+            <w:rStyle w:val="Hyperlink"/>
+          </w:rPr>
+          <w:t>https://github.com/nsip/SIF3DMGenerator-Java</w:t>
+        </w:r>
+      </w:hyperlink>
+      <w:r>
+        <w:t>. This project is responsible to build Data Model libraries based on XSD files and add appropriate classes to allow the SIF3 Framework to use these data model libraries out of the box.</w:t>
+      </w:r>
+    </w:p>
+    <w:p>
+      <w:pPr>
+        <w:pStyle w:val="Heading3"/>
+      </w:pPr>
+      <w:bookmarkStart w:id="121" w:name="_Toc412461880"/>
+      <w:r>
+        <w:t>Consumer Build</w:t>
+      </w:r>
       <w:bookmarkEnd w:id="120"/>
-    </w:p>
-    <w:p>
-      <w:pPr>
-        <w:jc w:val="both"/>
-      </w:pPr>
-      <w:r>
-        <w:t xml:space="preserve">The test and demo source code directories depend on the SIF AU 1.3 Data Model. For that reason the sifDataModel_au1.3.jar is part of the framework. This jar has been taken/build from the </w:t>
-      </w:r>
-      <w:proofErr w:type="spellStart"/>
-      <w:r>
-        <w:t>GitHub</w:t>
-      </w:r>
-      <w:proofErr w:type="spellEnd"/>
-      <w:r>
-        <w:t xml:space="preserve"> repository </w:t>
-      </w:r>
-      <w:hyperlink r:id="rId16" w:history="1">
-        <w:r>
-          <w:rPr>
-            <w:rStyle w:val="Hyperlink"/>
-          </w:rPr>
-          <w:t>https://github.com/nsip/SIF3DMGenerator-Java</w:t>
-        </w:r>
-      </w:hyperlink>
-      <w:r>
-        <w:t>. This project is responsible to build Data Model libraries based on XSD files and add appropriate classes to allow the SIF3 Framework to use these data model libraries out of the box.</w:t>
-      </w:r>
-    </w:p>
-    <w:p>
-      <w:pPr>
-        <w:pStyle w:val="Heading3"/>
-      </w:pPr>
-      <w:bookmarkStart w:id="121" w:name="_Toc412461880"/>
-      <w:r>
-        <w:t>Consumer Build</w:t>
-      </w:r>
-      <w:bookmarkEnd w:id="119"/>
       <w:bookmarkEnd w:id="121"/>
     </w:p>
     <w:p>
@@ -11068,6 +10986,7 @@
         <w:rPr>
           <w:b/>
         </w:rPr>
+        <w:lastRenderedPageBreak/>
         <w:t>sif3.0Infra-common-&lt;version&gt;.jar</w:t>
       </w:r>
     </w:p>
@@ -11110,7 +11029,6 @@
         <w:jc w:val="both"/>
       </w:pPr>
       <w:r>
-        <w:lastRenderedPageBreak/>
         <w:t xml:space="preserve">Please note that you only need the libraries marked in </w:t>
       </w:r>
       <w:r>
@@ -11144,15 +11062,7 @@
         <w:t>. The sif3Demo-&lt;version&gt;.jar holds the demo classes that showcase the SIF3 Framework. It is not required in your project at all. In fact you should not copy it into your own project.</w:t>
       </w:r>
       <w:r>
-        <w:t xml:space="preserve"> There is a high likelihood that demo code will be removed from this project in the near future and will become an own little project on </w:t>
-      </w:r>
-      <w:proofErr w:type="spellStart"/>
-      <w:r>
-        <w:t>GitHub</w:t>
-      </w:r>
-      <w:proofErr w:type="spellEnd"/>
-      <w:r>
-        <w:t>.</w:t>
+        <w:t xml:space="preserve"> There is a high likelihood that demo code will be removed from this project in the near future and will become an own little project on GitHub.</w:t>
       </w:r>
     </w:p>
     <w:p>
@@ -11534,19 +11444,10 @@
         <w:rPr>
           <w:b/>
         </w:rPr>
-        <w:lastRenderedPageBreak/>
         <w:t>Data Model Library</w:t>
       </w:r>
       <w:r>
-        <w:t xml:space="preserve">: Note that the sifDataModel_au1.3.jar is currently included in the war/WEB-INF/lib directory. This jar file is taken from the SIF3DMGenerator </w:t>
-      </w:r>
-      <w:proofErr w:type="spellStart"/>
-      <w:r>
-        <w:t>GitHub</w:t>
-      </w:r>
-      <w:proofErr w:type="spellEnd"/>
-      <w:r>
-        <w:t xml:space="preserve"> project (see </w:t>
+        <w:t xml:space="preserve">: Note that the sifDataModel_au1.3.jar is currently included in the war/WEB-INF/lib directory. This jar file is taken from the SIF3DMGenerator GitHub project (see </w:t>
       </w:r>
       <w:proofErr w:type="gramStart"/>
       <w:r>
@@ -12147,6 +12048,7 @@
         <w:jc w:val="both"/>
       </w:pPr>
       <w:r>
+        <w:lastRenderedPageBreak/>
         <w:t>What Data Model do I need (AU, US, UK) and which version?</w:t>
       </w:r>
     </w:p>
@@ -12160,7 +12062,6 @@
         <w:jc w:val="both"/>
       </w:pPr>
       <w:r>
-        <w:lastRenderedPageBreak/>
         <w:t>Which SIF Objects need to be exchanged</w:t>
       </w:r>
       <w:r>
@@ -12724,15 +12625,7 @@
         <w:jc w:val="both"/>
       </w:pPr>
       <w:r>
-        <w:t>For the purpose of this user’s guide we use the SIF AU 1.3 data model. The POJOs and the marshallers/</w:t>
-      </w:r>
-      <w:proofErr w:type="spellStart"/>
-      <w:r>
-        <w:t>unmarshallers</w:t>
-      </w:r>
-      <w:proofErr w:type="spellEnd"/>
-      <w:r>
-        <w:t xml:space="preserve"> have been generated/coded using JAXB and the SIF AU 1.3 XSD (se</w:t>
+        <w:t>For the purpose of this user’s guide we use the SIF AU 1.3 data model. The POJOs and the marshallers/unmarshallers have been generated/coded using JAXB and the SIF AU 1.3 XSD (se</w:t>
       </w:r>
       <w:r>
         <w:t xml:space="preserve">e also section </w:t>
@@ -13264,21 +13157,7 @@
           <w:rFonts w:cs="Courier New"/>
         </w:rPr>
         <w:lastRenderedPageBreak/>
-        <w:t xml:space="preserve">This is the physical location where your Java </w:t>
-      </w:r>
-      <w:proofErr w:type="spellStart"/>
-      <w:r>
-        <w:rPr>
-          <w:rFonts w:cs="Courier New"/>
-        </w:rPr>
-        <w:t>keystore</w:t>
-      </w:r>
-      <w:proofErr w:type="spellEnd"/>
-      <w:r>
-        <w:rPr>
-          <w:rFonts w:cs="Courier New"/>
-        </w:rPr>
-        <w:t xml:space="preserve"> is located.</w:t>
+        <w:t>This is the physical location where your Java keystore is located.</w:t>
       </w:r>
     </w:p>
     <w:p>
@@ -13327,21 +13206,7 @@
         <w:rPr>
           <w:rFonts w:cs="Courier New"/>
         </w:rPr>
-        <w:t xml:space="preserve">This is the password to use to access the Java </w:t>
-      </w:r>
-      <w:proofErr w:type="spellStart"/>
-      <w:r>
-        <w:rPr>
-          <w:rFonts w:cs="Courier New"/>
-        </w:rPr>
-        <w:t>keystore</w:t>
-      </w:r>
-      <w:proofErr w:type="spellEnd"/>
-      <w:r>
-        <w:rPr>
-          <w:rFonts w:cs="Courier New"/>
-        </w:rPr>
-        <w:t xml:space="preserve">. </w:t>
+        <w:t xml:space="preserve">This is the password to use to access the Java keystore. </w:t>
       </w:r>
     </w:p>
     <w:p>
@@ -14599,7 +14464,13 @@
         <w:t xml:space="preserve">in blue </w:t>
       </w:r>
       <w:r>
-        <w:t xml:space="preserve">are mandatory. </w:t>
+        <w:t>are mandatory</w:t>
+      </w:r>
+      <w:r>
+        <w:t xml:space="preserve"> as per specification for SIF 3.0.1</w:t>
+      </w:r>
+      <w:r>
+        <w:t xml:space="preserve">. </w:t>
       </w:r>
       <w:r>
         <w:t>The party that implements the Environment Provider will let you know what value to use in the</w:t>
@@ -17453,15 +17324,7 @@
         </w:r>
       </w:hyperlink>
       <w:r>
-        <w:t xml:space="preserve">. The demo classes in the SIF3 Framework use the SIF AU 1.3 data model from that </w:t>
-      </w:r>
-      <w:proofErr w:type="spellStart"/>
-      <w:r>
-        <w:t>GitHub</w:t>
-      </w:r>
-      <w:proofErr w:type="spellEnd"/>
-      <w:r>
-        <w:t xml:space="preserve"> repository.</w:t>
+        <w:t>. The demo classes in the SIF3 Framework use the SIF AU 1.3 data model from that GitHub repository.</w:t>
       </w:r>
     </w:p>
     <w:p>
@@ -17525,52 +17388,28 @@
         <w:t xml:space="preserve"> used</w:t>
       </w:r>
       <w:r>
-        <w:t xml:space="preserve"> the </w:t>
-      </w:r>
-      <w:proofErr w:type="spellStart"/>
-      <w:r>
-        <w:t>OpenADK</w:t>
-      </w:r>
-      <w:proofErr w:type="spellEnd"/>
+        <w:t xml:space="preserve"> the OpenADK </w:t>
+      </w:r>
+      <w:r>
+        <w:t>as</w:t>
+      </w:r>
+      <w:r>
+        <w:t xml:space="preserve"> such a library. With SIF</w:t>
+      </w:r>
       <w:r>
         <w:t xml:space="preserve"> </w:t>
       </w:r>
       <w:r>
-        <w:t>as</w:t>
-      </w:r>
-      <w:r>
-        <w:t xml:space="preserve"> such a library. With SIF</w:t>
-      </w:r>
-      <w:r>
-        <w:t xml:space="preserve"> </w:t>
-      </w:r>
-      <w:r>
         <w:t>3</w:t>
       </w:r>
       <w:r>
         <w:t>.x</w:t>
       </w:r>
       <w:r>
-        <w:t xml:space="preserve"> the </w:t>
-      </w:r>
-      <w:proofErr w:type="spellStart"/>
-      <w:r>
-        <w:t>OpenADK</w:t>
-      </w:r>
-      <w:proofErr w:type="spellEnd"/>
-      <w:r>
-        <w:t xml:space="preserve"> cannot be used as it is. It is not necessary either because it is hoped that the data model libraries can be generated based on the SIF Data Model specification which is available as an XSD. There are many libraries out there in any number of programming languages that generate POJO style classes based on an XSD. </w:t>
-      </w:r>
-      <w:r>
-        <w:t xml:space="preserve">The </w:t>
-      </w:r>
-      <w:proofErr w:type="spellStart"/>
-      <w:r>
-        <w:t>GitHub</w:t>
-      </w:r>
-      <w:proofErr w:type="spellEnd"/>
-      <w:r>
-        <w:t xml:space="preserve"> repository </w:t>
+        <w:t xml:space="preserve"> the OpenADK cannot be used as it is. It is not necessary either because it is hoped that the data model libraries can be generated based on the SIF Data Model specification which is available as an XSD. There are many libraries out there in any number of programming languages that generate POJO style classes based on an XSD. </w:t>
+      </w:r>
+      <w:r>
+        <w:t xml:space="preserve">The GitHub repository </w:t>
       </w:r>
       <w:hyperlink r:id="rId20" w:history="1">
         <w:r>
@@ -17782,15 +17621,7 @@
       </w:r>
       <w:proofErr w:type="spellEnd"/>
       <w:r>
-        <w:t xml:space="preserve"> </w:t>
-      </w:r>
-      <w:proofErr w:type="spellStart"/>
-      <w:r>
-        <w:t>GitHub</w:t>
-      </w:r>
-      <w:proofErr w:type="spellEnd"/>
-      <w:r>
-        <w:t xml:space="preserve"> repository have the marshal and unmarshal interfaces already implemented. They are part of the data model’s jar file (i.e. the </w:t>
+        <w:t xml:space="preserve"> GitHub repository have the marshal and unmarshal interfaces already implemented. They are part of the data model’s jar file (i.e. the </w:t>
       </w:r>
       <w:r>
         <w:rPr>
@@ -17933,15 +17764,7 @@
         <w:t>.</w:t>
       </w:r>
       <w:r>
-        <w:t xml:space="preserve">e. </w:t>
-      </w:r>
-      <w:proofErr w:type="spellStart"/>
-      <w:r>
-        <w:t>StudentPersonal</w:t>
-      </w:r>
-      <w:proofErr w:type="spellEnd"/>
-      <w:r>
-        <w:t xml:space="preserve"> Service)</w:t>
+        <w:t>e. StudentPersonal Service)</w:t>
       </w:r>
       <w:r>
         <w:t>.</w:t>
@@ -18122,13 +17945,11 @@
         <w:jc w:val="both"/>
       </w:pPr>
       <w:r>
-        <w:t xml:space="preserve">In the current </w:t>
-      </w:r>
-      <w:proofErr w:type="spellStart"/>
-      <w:r>
-        <w:t>versio</w:t>
-      </w:r>
-      <w:proofErr w:type="spellEnd"/>
+        <w:t>In the current versio</w:t>
+      </w:r>
+      <w:r>
+        <w:t>n</w:t>
+      </w:r>
       <w:r>
         <w:t xml:space="preserve"> the framework doesn’t provide classes to deploy the consumer as a standalone executable. This may be added in later versions of the framework.</w:t>
       </w:r>
@@ -20164,23 +19985,7 @@
           <w:rFonts w:asciiTheme="minorHAnsi" w:hAnsiTheme="minorHAnsi" w:cstheme="minorHAnsi"/>
           <w:szCs w:val="22"/>
         </w:rPr>
-        <w:t xml:space="preserve"> type should be </w:t>
-      </w:r>
-      <w:proofErr w:type="spellStart"/>
-      <w:r>
-        <w:rPr>
-          <w:rFonts w:asciiTheme="minorHAnsi" w:hAnsiTheme="minorHAnsi" w:cstheme="minorHAnsi"/>
-          <w:szCs w:val="22"/>
-        </w:rPr>
-        <w:t>use</w:t>
-      </w:r>
-      <w:proofErr w:type="spellEnd"/>
-      <w:r>
-        <w:rPr>
-          <w:rFonts w:asciiTheme="minorHAnsi" w:hAnsiTheme="minorHAnsi" w:cstheme="minorHAnsi"/>
-          <w:szCs w:val="22"/>
-        </w:rPr>
-        <w:t xml:space="preserve"> with care.</w:t>
+        <w:t xml:space="preserve"> type should be use with care.</w:t>
       </w:r>
     </w:p>
     <w:p>
@@ -22223,8 +22028,8 @@
         <w:pStyle w:val="Heading4"/>
       </w:pPr>
       <w:bookmarkStart w:id="182" w:name="_Ref387666220"/>
-      <w:bookmarkStart w:id="183" w:name="_Ref387660834"/>
-      <w:bookmarkStart w:id="184" w:name="_Toc412461909"/>
+      <w:bookmarkStart w:id="183" w:name="_Toc412461909"/>
+      <w:bookmarkStart w:id="184" w:name="_Ref387660834"/>
       <w:r>
         <w:t xml:space="preserve">FIRST CALL: </w:t>
       </w:r>
@@ -22237,7 +22042,7 @@
         <w:t xml:space="preserve"> Class</w:t>
       </w:r>
       <w:bookmarkEnd w:id="182"/>
-      <w:bookmarkEnd w:id="184"/>
+      <w:bookmarkEnd w:id="183"/>
     </w:p>
     <w:p>
       <w:pPr>
@@ -22553,12 +22358,20 @@
         <w:t xml:space="preserve"> </w:t>
       </w:r>
       <w:r>
-        <w:t xml:space="preserve">&amp; AbstractEventConsumer </w:t>
+        <w:t xml:space="preserve">&amp; </w:t>
+      </w:r>
+      <w:proofErr w:type="spellStart"/>
+      <w:r>
+        <w:t>AbstractEventConsumer</w:t>
+      </w:r>
+      <w:proofErr w:type="spellEnd"/>
+      <w:r>
+        <w:t xml:space="preserve"> </w:t>
       </w:r>
       <w:r>
         <w:t>Classes to wire up the Framework</w:t>
       </w:r>
-      <w:bookmarkEnd w:id="183"/>
+      <w:bookmarkEnd w:id="184"/>
       <w:bookmarkEnd w:id="185"/>
       <w:bookmarkEnd w:id="186"/>
     </w:p>
@@ -22612,6 +22425,7 @@
       <w:r>
         <w:t xml:space="preserve">or the </w:t>
       </w:r>
+      <w:proofErr w:type="spellStart"/>
       <w:r>
         <w:rPr>
           <w:rFonts w:ascii="Courier New" w:hAnsi="Courier New" w:cs="Courier New"/>
@@ -22620,6 +22434,7 @@
         </w:rPr>
         <w:t>AbstractEventConsumer</w:t>
       </w:r>
+      <w:proofErr w:type="spellEnd"/>
       <w:r>
         <w:t xml:space="preserve"> </w:t>
       </w:r>
@@ -22695,6 +22510,7 @@
       <w:r>
         <w:t xml:space="preserve"> and the </w:t>
       </w:r>
+      <w:proofErr w:type="spellStart"/>
       <w:r>
         <w:rPr>
           <w:rFonts w:ascii="Courier New" w:hAnsi="Courier New" w:cs="Courier New"/>
@@ -22703,6 +22519,7 @@
         </w:rPr>
         <w:t>AbstractEventConsumer</w:t>
       </w:r>
+      <w:proofErr w:type="spellEnd"/>
       <w:r>
         <w:t xml:space="preserve"> </w:t>
       </w:r>
@@ -23643,15 +23460,7 @@
         <w:t>and can</w:t>
       </w:r>
       <w:r>
-        <w:t xml:space="preserve"> create the event object based on the passed in parameters. The implementation of this class should simply create a SIFEvent&lt;L&gt; object and assign the parameters of this method to the SIFEvent object. A typical such implementation could look like this (assume </w:t>
-      </w:r>
-      <w:proofErr w:type="spellStart"/>
-      <w:r>
-        <w:t>StudentPersonal</w:t>
-      </w:r>
-      <w:proofErr w:type="spellEnd"/>
-      <w:r>
-        <w:t xml:space="preserve"> </w:t>
+        <w:t xml:space="preserve"> create the event object based on the passed in parameters. The implementation of this class should simply create a SIFEvent&lt;L&gt; object and assign the parameters of this method to the SIFEvent object. A typical such implementation could look like this (assume StudentPersonal </w:t>
       </w:r>
       <w:r>
         <w:t>SIF O</w:t>
@@ -23699,7 +23508,7 @@
           <w:sz w:val="16"/>
           <w:szCs w:val="16"/>
         </w:rPr>
-        <w:t xml:space="preserve"> SIFEvent&lt;</w:t>
+        <w:t xml:space="preserve"> </w:t>
       </w:r>
       <w:proofErr w:type="spellStart"/>
       <w:r>
@@ -23708,7 +23517,7 @@
           <w:sz w:val="16"/>
           <w:szCs w:val="16"/>
         </w:rPr>
-        <w:t>StudentCollectionType</w:t>
+        <w:t>SIFEvent</w:t>
       </w:r>
       <w:proofErr w:type="spellEnd"/>
       <w:r>
@@ -23717,7 +23526,7 @@
           <w:sz w:val="16"/>
           <w:szCs w:val="16"/>
         </w:rPr>
-        <w:t xml:space="preserve">&gt; </w:t>
+        <w:t>&lt;</w:t>
       </w:r>
       <w:proofErr w:type="spellStart"/>
       <w:r>
@@ -23726,7 +23535,7 @@
           <w:sz w:val="16"/>
           <w:szCs w:val="16"/>
         </w:rPr>
-        <w:t>createEventObject</w:t>
+        <w:t>StudentCollectionType</w:t>
       </w:r>
       <w:proofErr w:type="spellEnd"/>
       <w:r>
@@ -23735,7 +23544,7 @@
           <w:sz w:val="16"/>
           <w:szCs w:val="16"/>
         </w:rPr>
-        <w:t xml:space="preserve">(Object </w:t>
+        <w:t xml:space="preserve">&gt; </w:t>
       </w:r>
       <w:proofErr w:type="spellStart"/>
       <w:r>
@@ -23744,7 +23553,7 @@
           <w:sz w:val="16"/>
           <w:szCs w:val="16"/>
         </w:rPr>
-        <w:t>sifObjectList</w:t>
+        <w:t>createEventObject</w:t>
       </w:r>
       <w:proofErr w:type="spellEnd"/>
       <w:r>
@@ -23753,42 +23562,42 @@
           <w:sz w:val="16"/>
           <w:szCs w:val="16"/>
         </w:rPr>
-        <w:t xml:space="preserve">, </w:t>
-      </w:r>
-    </w:p>
-    <w:p>
-      <w:pPr>
+        <w:t xml:space="preserve">(Object </w:t>
+      </w:r>
+      <w:proofErr w:type="spellStart"/>
+      <w:r>
         <w:rPr>
           <w:rFonts w:ascii="Courier New" w:hAnsi="Courier New" w:cs="Courier New"/>
           <w:sz w:val="16"/>
           <w:szCs w:val="16"/>
         </w:rPr>
-      </w:pPr>
+        <w:t>sifObjectList</w:t>
+      </w:r>
+      <w:proofErr w:type="spellEnd"/>
       <w:r>
         <w:rPr>
           <w:rFonts w:ascii="Courier New" w:hAnsi="Courier New" w:cs="Courier New"/>
           <w:sz w:val="16"/>
           <w:szCs w:val="16"/>
         </w:rPr>
-        <w:t xml:space="preserve">                                                         </w:t>
-      </w:r>
-      <w:proofErr w:type="spellStart"/>
-      <w:r>
+        <w:t xml:space="preserve">, </w:t>
+      </w:r>
+    </w:p>
+    <w:p>
+      <w:pPr>
         <w:rPr>
           <w:rFonts w:ascii="Courier New" w:hAnsi="Courier New" w:cs="Courier New"/>
           <w:sz w:val="16"/>
           <w:szCs w:val="16"/>
         </w:rPr>
-        <w:t>EventAction</w:t>
-      </w:r>
-      <w:proofErr w:type="spellEnd"/>
+      </w:pPr>
       <w:r>
         <w:rPr>
           <w:rFonts w:ascii="Courier New" w:hAnsi="Courier New" w:cs="Courier New"/>
           <w:sz w:val="16"/>
           <w:szCs w:val="16"/>
         </w:rPr>
-        <w:t xml:space="preserve"> </w:t>
+        <w:t xml:space="preserve">                                                         </w:t>
       </w:r>
       <w:proofErr w:type="spellStart"/>
       <w:r>
@@ -23797,7 +23606,7 @@
           <w:sz w:val="16"/>
           <w:szCs w:val="16"/>
         </w:rPr>
-        <w:t>eventAction</w:t>
+        <w:t>EventAction</w:t>
       </w:r>
       <w:proofErr w:type="spellEnd"/>
       <w:r>
@@ -23806,42 +23615,42 @@
           <w:sz w:val="16"/>
           <w:szCs w:val="16"/>
         </w:rPr>
-        <w:t xml:space="preserve">, </w:t>
-      </w:r>
-    </w:p>
-    <w:p>
-      <w:pPr>
+        <w:t xml:space="preserve"> </w:t>
+      </w:r>
+      <w:proofErr w:type="spellStart"/>
+      <w:r>
         <w:rPr>
           <w:rFonts w:ascii="Courier New" w:hAnsi="Courier New" w:cs="Courier New"/>
           <w:sz w:val="16"/>
           <w:szCs w:val="16"/>
         </w:rPr>
-      </w:pPr>
+        <w:t>eventAction</w:t>
+      </w:r>
+      <w:proofErr w:type="spellEnd"/>
       <w:r>
         <w:rPr>
           <w:rFonts w:ascii="Courier New" w:hAnsi="Courier New" w:cs="Courier New"/>
           <w:sz w:val="16"/>
           <w:szCs w:val="16"/>
         </w:rPr>
-        <w:t xml:space="preserve">                                                         </w:t>
-      </w:r>
-      <w:proofErr w:type="spellStart"/>
-      <w:r>
+        <w:t xml:space="preserve">, </w:t>
+      </w:r>
+    </w:p>
+    <w:p>
+      <w:pPr>
         <w:rPr>
           <w:rFonts w:ascii="Courier New" w:hAnsi="Courier New" w:cs="Courier New"/>
           <w:sz w:val="16"/>
           <w:szCs w:val="16"/>
         </w:rPr>
-        <w:t>UpdateType</w:t>
-      </w:r>
-      <w:proofErr w:type="spellEnd"/>
+      </w:pPr>
       <w:r>
         <w:rPr>
           <w:rFonts w:ascii="Courier New" w:hAnsi="Courier New" w:cs="Courier New"/>
           <w:sz w:val="16"/>
           <w:szCs w:val="16"/>
         </w:rPr>
-        <w:t xml:space="preserve"> </w:t>
+        <w:t xml:space="preserve">                                                         </w:t>
       </w:r>
       <w:proofErr w:type="spellStart"/>
       <w:r>
@@ -23850,7 +23659,7 @@
           <w:sz w:val="16"/>
           <w:szCs w:val="16"/>
         </w:rPr>
-        <w:t>updateType</w:t>
+        <w:t>UpdateType</w:t>
       </w:r>
       <w:proofErr w:type="spellEnd"/>
       <w:r>
@@ -23859,24 +23668,25 @@
           <w:sz w:val="16"/>
           <w:szCs w:val="16"/>
         </w:rPr>
-        <w:t>)</w:t>
-      </w:r>
-    </w:p>
-    <w:p>
-      <w:pPr>
+        <w:t xml:space="preserve"> </w:t>
+      </w:r>
+      <w:proofErr w:type="spellStart"/>
+      <w:r>
         <w:rPr>
           <w:rFonts w:ascii="Courier New" w:hAnsi="Courier New" w:cs="Courier New"/>
           <w:sz w:val="16"/>
           <w:szCs w:val="16"/>
         </w:rPr>
-      </w:pPr>
+        <w:t>updateType</w:t>
+      </w:r>
+      <w:proofErr w:type="spellEnd"/>
       <w:r>
         <w:rPr>
           <w:rFonts w:ascii="Courier New" w:hAnsi="Courier New" w:cs="Courier New"/>
           <w:sz w:val="16"/>
           <w:szCs w:val="16"/>
         </w:rPr>
-        <w:t>{</w:t>
+        <w:t>)</w:t>
       </w:r>
     </w:p>
     <w:p>
@@ -23893,75 +23703,92 @@
           <w:sz w:val="16"/>
           <w:szCs w:val="16"/>
         </w:rPr>
-        <w:t xml:space="preserve">    </w:t>
-      </w:r>
-      <w:r>
+        <w:t>{</w:t>
+      </w:r>
+    </w:p>
+    <w:p>
+      <w:pPr>
         <w:rPr>
           <w:rFonts w:ascii="Courier New" w:hAnsi="Courier New" w:cs="Courier New"/>
           <w:sz w:val="16"/>
           <w:szCs w:val="16"/>
         </w:rPr>
-        <w:tab/>
-      </w:r>
-      <w:proofErr w:type="gramStart"/>
+      </w:pPr>
       <w:r>
         <w:rPr>
           <w:rFonts w:ascii="Courier New" w:hAnsi="Courier New" w:cs="Courier New"/>
           <w:sz w:val="16"/>
           <w:szCs w:val="16"/>
         </w:rPr>
-        <w:t>if</w:t>
-      </w:r>
-      <w:proofErr w:type="gramEnd"/>
+        <w:t xml:space="preserve">    </w:t>
+      </w:r>
       <w:r>
         <w:rPr>
           <w:rFonts w:ascii="Courier New" w:hAnsi="Courier New" w:cs="Courier New"/>
           <w:sz w:val="16"/>
           <w:szCs w:val="16"/>
         </w:rPr>
-        <w:t xml:space="preserve"> (</w:t>
-      </w:r>
-      <w:proofErr w:type="spellStart"/>
+        <w:tab/>
+      </w:r>
+      <w:proofErr w:type="gramStart"/>
       <w:r>
         <w:rPr>
           <w:rFonts w:ascii="Courier New" w:hAnsi="Courier New" w:cs="Courier New"/>
           <w:sz w:val="16"/>
           <w:szCs w:val="16"/>
         </w:rPr>
-        <w:t>sifObjectList</w:t>
-      </w:r>
-      <w:proofErr w:type="spellEnd"/>
+        <w:t>if</w:t>
+      </w:r>
+      <w:proofErr w:type="gramEnd"/>
       <w:r>
         <w:rPr>
           <w:rFonts w:ascii="Courier New" w:hAnsi="Courier New" w:cs="Courier New"/>
           <w:sz w:val="16"/>
           <w:szCs w:val="16"/>
         </w:rPr>
-        <w:t xml:space="preserve"> != null)</w:t>
-      </w:r>
-    </w:p>
-    <w:p>
-      <w:pPr>
+        <w:t xml:space="preserve"> (</w:t>
+      </w:r>
+      <w:proofErr w:type="spellStart"/>
+      <w:r>
         <w:rPr>
           <w:rFonts w:ascii="Courier New" w:hAnsi="Courier New" w:cs="Courier New"/>
           <w:sz w:val="16"/>
           <w:szCs w:val="16"/>
         </w:rPr>
-      </w:pPr>
+        <w:t>sifObjectList</w:t>
+      </w:r>
+      <w:proofErr w:type="spellEnd"/>
       <w:r>
         <w:rPr>
           <w:rFonts w:ascii="Courier New" w:hAnsi="Courier New" w:cs="Courier New"/>
           <w:sz w:val="16"/>
           <w:szCs w:val="16"/>
         </w:rPr>
-        <w:t xml:space="preserve">    </w:t>
-      </w:r>
-      <w:r>
+        <w:t xml:space="preserve"> != null)</w:t>
+      </w:r>
+    </w:p>
+    <w:p>
+      <w:pPr>
         <w:rPr>
           <w:rFonts w:ascii="Courier New" w:hAnsi="Courier New" w:cs="Courier New"/>
           <w:sz w:val="16"/>
           <w:szCs w:val="16"/>
         </w:rPr>
+      </w:pPr>
+      <w:r>
+        <w:rPr>
+          <w:rFonts w:ascii="Courier New" w:hAnsi="Courier New" w:cs="Courier New"/>
+          <w:sz w:val="16"/>
+          <w:szCs w:val="16"/>
+        </w:rPr>
+        <w:t xml:space="preserve">    </w:t>
+      </w:r>
+      <w:r>
+        <w:rPr>
+          <w:rFonts w:ascii="Courier New" w:hAnsi="Courier New" w:cs="Courier New"/>
+          <w:sz w:val="16"/>
+          <w:szCs w:val="16"/>
+        </w:rPr>
         <w:tab/>
         <w:t>{</w:t>
       </w:r>
@@ -25120,16 +24947,15 @@
           <w:sz w:val="18"/>
           <w:szCs w:val="18"/>
         </w:rPr>
-        <w:t>();//</w:t>
-      </w:r>
-      <w:proofErr w:type="spellStart"/>
+        <w:t>();//Unmarsha</w:t>
+      </w:r>
       <w:r>
         <w:rPr>
           <w:rFonts w:ascii="Courier New" w:hAnsi="Courier New" w:cs="Courier New"/>
           <w:sz w:val="18"/>
           <w:szCs w:val="18"/>
         </w:rPr>
-        <w:t>Unmarsha</w:t>
+        <w:t>l</w:t>
       </w:r>
       <w:r>
         <w:rPr>
@@ -25137,24 +24963,7 @@
           <w:sz w:val="18"/>
           <w:szCs w:val="18"/>
         </w:rPr>
-        <w:t>l</w:t>
-      </w:r>
-      <w:r>
-        <w:rPr>
-          <w:rFonts w:ascii="Courier New" w:hAnsi="Courier New" w:cs="Courier New"/>
-          <w:sz w:val="18"/>
-          <w:szCs w:val="18"/>
-        </w:rPr>
-        <w:t>ling</w:t>
-      </w:r>
-      <w:proofErr w:type="spellEnd"/>
-      <w:r>
-        <w:rPr>
-          <w:rFonts w:ascii="Courier New" w:hAnsi="Courier New" w:cs="Courier New"/>
-          <w:sz w:val="18"/>
-          <w:szCs w:val="18"/>
-        </w:rPr>
-        <w:t xml:space="preserve"> response</w:t>
+        <w:t>ling response</w:t>
       </w:r>
     </w:p>
     <w:p>
@@ -26263,15 +26072,7 @@
         <w:jc w:val="both"/>
       </w:pPr>
       <w:r>
-        <w:t xml:space="preserve">The final level of thread creation is scoped to the actual consumer class that implements the event processing. As with queue readers the SIF3 Framework allows that multiple concurrent worker threads can be started to further increase the message throughput and processing. For example you can configure the framework to have three concurrent </w:t>
-      </w:r>
-      <w:proofErr w:type="spellStart"/>
-      <w:r>
-        <w:t>StudentPersonal</w:t>
-      </w:r>
-      <w:proofErr w:type="spellEnd"/>
-      <w:r>
-        <w:t xml:space="preserve"> Consumer threads running. This is configured with the ‘</w:t>
+        <w:t>The final level of thread creation is scoped to the actual consumer class that implements the event processing. As with queue readers the SIF3 Framework allows that multiple concurrent worker threads can be started to further increase the message throughput and processing. For example you can configure the framework to have three concurrent StudentPersonal Consumer threads running. This is configured with the ‘</w:t>
       </w:r>
       <w:proofErr w:type="spellStart"/>
       <w:r>
@@ -26639,11 +26440,9 @@
       <w:r>
         <w:t xml:space="preserve">, </w:t>
       </w:r>
-      <w:proofErr w:type="spellStart"/>
       <w:r>
         <w:t>JBoss</w:t>
       </w:r>
-      <w:proofErr w:type="spellEnd"/>
       <w:r>
         <w:t xml:space="preserve"> and to some extend with Jetty</w:t>
       </w:r>
@@ -27850,23 +27649,7 @@
           <w:rFonts w:asciiTheme="minorHAnsi" w:hAnsiTheme="minorHAnsi" w:cstheme="minorHAnsi"/>
           <w:szCs w:val="22"/>
         </w:rPr>
-        <w:t xml:space="preserve"> type should be </w:t>
-      </w:r>
-      <w:proofErr w:type="spellStart"/>
-      <w:r>
-        <w:rPr>
-          <w:rFonts w:asciiTheme="minorHAnsi" w:hAnsiTheme="minorHAnsi" w:cstheme="minorHAnsi"/>
-          <w:szCs w:val="22"/>
-        </w:rPr>
-        <w:t>use</w:t>
-      </w:r>
-      <w:proofErr w:type="spellEnd"/>
-      <w:r>
-        <w:rPr>
-          <w:rFonts w:asciiTheme="minorHAnsi" w:hAnsiTheme="minorHAnsi" w:cstheme="minorHAnsi"/>
-          <w:szCs w:val="22"/>
-        </w:rPr>
-        <w:t xml:space="preserve"> with care.</w:t>
+        <w:t xml:space="preserve"> type should be use with care.</w:t>
       </w:r>
     </w:p>
     <w:p>
@@ -32281,16 +32064,15 @@
           <w:sz w:val="18"/>
           <w:szCs w:val="18"/>
         </w:rPr>
-        <w:t>();//</w:t>
-      </w:r>
-      <w:proofErr w:type="spellStart"/>
+        <w:t>();//Unmarsha</w:t>
+      </w:r>
       <w:r>
         <w:rPr>
           <w:rFonts w:ascii="Courier New" w:hAnsi="Courier New" w:cs="Courier New"/>
           <w:sz w:val="18"/>
           <w:szCs w:val="18"/>
         </w:rPr>
-        <w:t>Unmarsha</w:t>
+        <w:t>l</w:t>
       </w:r>
       <w:r>
         <w:rPr>
@@ -32298,24 +32080,7 @@
           <w:sz w:val="18"/>
           <w:szCs w:val="18"/>
         </w:rPr>
-        <w:t>l</w:t>
-      </w:r>
-      <w:r>
-        <w:rPr>
-          <w:rFonts w:ascii="Courier New" w:hAnsi="Courier New" w:cs="Courier New"/>
-          <w:sz w:val="18"/>
-          <w:szCs w:val="18"/>
-        </w:rPr>
-        <w:t>ling</w:t>
-      </w:r>
-      <w:proofErr w:type="spellEnd"/>
-      <w:r>
-        <w:rPr>
-          <w:rFonts w:ascii="Courier New" w:hAnsi="Courier New" w:cs="Courier New"/>
-          <w:sz w:val="18"/>
-          <w:szCs w:val="18"/>
-        </w:rPr>
-        <w:t xml:space="preserve"> response</w:t>
+        <w:t>ling response</w:t>
       </w:r>
     </w:p>
     <w:p>
@@ -32530,7 +32295,21 @@
           <w:color w:val="FF0000"/>
         </w:rPr>
         <w:lastRenderedPageBreak/>
-        <w:t xml:space="preserve">Note (February 2015): </w:t>
+        <w:t>Note (</w:t>
+      </w:r>
+      <w:r>
+        <w:rPr>
+          <w:b/>
+          <w:color w:val="FF0000"/>
+        </w:rPr>
+        <w:t>March</w:t>
+      </w:r>
+      <w:r>
+        <w:rPr>
+          <w:b/>
+          <w:color w:val="FF0000"/>
+        </w:rPr>
+        <w:t xml:space="preserve"> 2015): </w:t>
       </w:r>
     </w:p>
     <w:p>
@@ -32774,8 +32553,8 @@
       </w:pPr>
       <w:bookmarkStart w:id="222" w:name="_Ref409000445"/>
       <w:bookmarkStart w:id="223" w:name="_Ref409612891"/>
-      <w:bookmarkStart w:id="224" w:name="_Toc383521933"/>
-      <w:bookmarkStart w:id="225" w:name="_Toc412461932"/>
+      <w:bookmarkStart w:id="224" w:name="_Toc412461932"/>
+      <w:bookmarkStart w:id="225" w:name="_Toc383521933"/>
       <w:r>
         <w:t>Service Path</w:t>
       </w:r>
@@ -32784,7 +32563,7 @@
         <w:t>s</w:t>
       </w:r>
       <w:bookmarkEnd w:id="223"/>
-      <w:bookmarkEnd w:id="225"/>
+      <w:bookmarkEnd w:id="224"/>
     </w:p>
     <w:p>
       <w:pPr>
@@ -32813,16 +32592,22 @@
       <w:r>
         <w:t xml:space="preserve">query mechanism that is commonly used in REST. It </w:t>
       </w:r>
+      <w:r>
+        <w:t>allows</w:t>
+      </w:r>
+      <w:r>
+        <w:t xml:space="preserve"> querying</w:t>
+      </w:r>
+      <w:r>
+        <w:t xml:space="preserve"> </w:t>
+      </w:r>
       <w:proofErr w:type="gramStart"/>
       <w:r>
-        <w:t xml:space="preserve">allows </w:t>
-      </w:r>
-      <w:r>
-        <w:t xml:space="preserve"> querying</w:t>
+        <w:t>an objects</w:t>
       </w:r>
       <w:proofErr w:type="gramEnd"/>
       <w:r>
-        <w:t xml:space="preserve"> an objects based on </w:t>
+        <w:t xml:space="preserve"> based on </w:t>
       </w:r>
       <w:r>
         <w:t>its</w:t>
@@ -34464,15 +34249,7 @@
         <w:t>.</w:t>
       </w:r>
       <w:r>
-        <w:t xml:space="preserve"> For the given example the provider that services above query would be the </w:t>
-      </w:r>
-      <w:proofErr w:type="spellStart"/>
-      <w:r>
-        <w:t>StudentPersonal</w:t>
-      </w:r>
-      <w:proofErr w:type="spellEnd"/>
-      <w:r>
-        <w:t xml:space="preserve"> Provider (see also section </w:t>
+        <w:t xml:space="preserve"> For the given example the provider that services above query would be the StudentPersonal Provider (see also section </w:t>
       </w:r>
       <w:r>
         <w:fldChar w:fldCharType="begin"/>
@@ -35584,7 +35361,7 @@
           <w:b/>
           <w:color w:val="FF0000"/>
         </w:rPr>
-        <w:t>February</w:t>
+        <w:t>March</w:t>
       </w:r>
       <w:r>
         <w:rPr>
@@ -35609,8 +35386,10 @@
         <w:t xml:space="preserve">The functionality described within this section is a custom implementation and does only work for DIRECT environments. As the custom/external security service is not yet part of the SIF Specification as of </w:t>
       </w:r>
       <w:r>
-        <w:t>February</w:t>
-      </w:r>
+        <w:t>March</w:t>
+      </w:r>
+      <w:bookmarkStart w:id="238" w:name="_GoBack"/>
+      <w:bookmarkEnd w:id="238"/>
       <w:r>
         <w:t xml:space="preserve"> 2015 the functionality provided by the framework in relation to this type of security may change in future to fully comply with the SIF Specification. Using the functionality described in this section must be considered as experimental and should be used with care. No guarantee can or is being given that it will work for all circumstances.</w:t>
       </w:r>
@@ -35619,12 +35398,12 @@
       <w:pPr>
         <w:pStyle w:val="Heading3"/>
       </w:pPr>
-      <w:bookmarkStart w:id="238" w:name="_Toc412461938"/>
+      <w:bookmarkStart w:id="239" w:name="_Toc412461938"/>
       <w:r>
         <w:lastRenderedPageBreak/>
         <w:t>Overview &amp; Motivation</w:t>
       </w:r>
-      <w:bookmarkEnd w:id="238"/>
+      <w:bookmarkEnd w:id="239"/>
     </w:p>
     <w:p>
       <w:pPr>
@@ -35760,11 +35539,11 @@
       <w:pPr>
         <w:pStyle w:val="Heading3"/>
       </w:pPr>
-      <w:bookmarkStart w:id="239" w:name="_Toc412461939"/>
+      <w:bookmarkStart w:id="240" w:name="_Toc412461939"/>
       <w:r>
         <w:t>DIRECT Environment Provider</w:t>
       </w:r>
-      <w:bookmarkEnd w:id="239"/>
+      <w:bookmarkEnd w:id="240"/>
     </w:p>
     <w:p>
       <w:pPr>
@@ -35838,8 +35617,8 @@
       <w:pPr>
         <w:pStyle w:val="Heading4"/>
       </w:pPr>
-      <w:bookmarkStart w:id="240" w:name="_Ref408999288"/>
-      <w:bookmarkStart w:id="241" w:name="_Toc412461940"/>
+      <w:bookmarkStart w:id="241" w:name="_Ref408999288"/>
+      <w:bookmarkStart w:id="242" w:name="_Toc412461940"/>
       <w:r>
         <w:t xml:space="preserve">Step 1: Implement a Security Class – Extend </w:t>
       </w:r>
@@ -35847,8 +35626,8 @@
       <w:r>
         <w:t>AbstractSecurityService</w:t>
       </w:r>
-      <w:bookmarkEnd w:id="240"/>
       <w:bookmarkEnd w:id="241"/>
+      <w:bookmarkEnd w:id="242"/>
       <w:proofErr w:type="spellEnd"/>
     </w:p>
     <w:p>
@@ -36413,16 +36192,16 @@
       <w:pPr>
         <w:pStyle w:val="Heading4"/>
       </w:pPr>
-      <w:bookmarkStart w:id="242" w:name="_Ref408999290"/>
-      <w:bookmarkStart w:id="243" w:name="_Toc412461941"/>
+      <w:bookmarkStart w:id="243" w:name="_Ref408999290"/>
+      <w:bookmarkStart w:id="244" w:name="_Toc412461941"/>
       <w:r>
         <w:t>Step 2: Tell the fram</w:t>
       </w:r>
       <w:r>
         <w:t>ework to use the Security Class</w:t>
       </w:r>
-      <w:bookmarkEnd w:id="242"/>
       <w:bookmarkEnd w:id="243"/>
+      <w:bookmarkEnd w:id="244"/>
     </w:p>
     <w:p>
       <w:pPr>
@@ -36492,12 +36271,12 @@
       <w:pPr>
         <w:pStyle w:val="Heading4"/>
       </w:pPr>
-      <w:bookmarkStart w:id="244" w:name="_Toc412461942"/>
+      <w:bookmarkStart w:id="245" w:name="_Toc412461942"/>
       <w:r>
         <w:lastRenderedPageBreak/>
         <w:t>When is the External Security Service Used?</w:t>
       </w:r>
-      <w:bookmarkEnd w:id="244"/>
+      <w:bookmarkEnd w:id="245"/>
     </w:p>
     <w:p>
       <w:pPr>
@@ -36918,11 +36697,11 @@
       <w:pPr>
         <w:pStyle w:val="Heading4"/>
       </w:pPr>
-      <w:bookmarkStart w:id="245" w:name="_Toc412461943"/>
+      <w:bookmarkStart w:id="246" w:name="_Toc412461943"/>
       <w:r>
         <w:t>SIF3_APP_TEMPLATE Table – Bearer Authentication</w:t>
       </w:r>
-      <w:bookmarkEnd w:id="245"/>
+      <w:bookmarkEnd w:id="246"/>
     </w:p>
     <w:p>
       <w:pPr>
@@ -36954,11 +36733,11 @@
       <w:pPr>
         <w:pStyle w:val="Heading4"/>
       </w:pPr>
-      <w:bookmarkStart w:id="246" w:name="_Toc412461944"/>
+      <w:bookmarkStart w:id="247" w:name="_Toc412461944"/>
       <w:r>
         <w:t>SIF Simple Considerations</w:t>
       </w:r>
-      <w:bookmarkEnd w:id="246"/>
+      <w:bookmarkEnd w:id="247"/>
     </w:p>
     <w:p>
       <w:pPr>
@@ -37211,7 +36990,15 @@
         <w:t>might</w:t>
       </w:r>
       <w:r>
-        <w:t xml:space="preserve"> be desirable that the default authentication method of the ‘accessToken’ is different to ‘Bearer’. To change the default authentication method of the ‘accessToken’ the </w:t>
+        <w:t xml:space="preserve"> be desirable that the default authentication method of the ‘accessToken’ is different to ‘Bearer’. To change the default authentication method of the ‘</w:t>
+      </w:r>
+      <w:proofErr w:type="spellStart"/>
+      <w:r>
+        <w:t>accessToken</w:t>
+      </w:r>
+      <w:proofErr w:type="spellEnd"/>
+      <w:r>
+        <w:t xml:space="preserve">’ the </w:t>
       </w:r>
       <w:proofErr w:type="spellStart"/>
       <w:r>
@@ -37252,11 +37039,11 @@
       <w:pPr>
         <w:pStyle w:val="Heading3"/>
       </w:pPr>
-      <w:bookmarkStart w:id="247" w:name="_Toc412461945"/>
+      <w:bookmarkStart w:id="248" w:name="_Toc412461945"/>
       <w:r>
         <w:t>Consumer</w:t>
       </w:r>
-      <w:bookmarkEnd w:id="247"/>
+      <w:bookmarkEnd w:id="248"/>
       <w:r>
         <w:t xml:space="preserve"> </w:t>
       </w:r>
@@ -37281,11 +37068,11 @@
       <w:pPr>
         <w:pStyle w:val="Heading3"/>
       </w:pPr>
-      <w:bookmarkStart w:id="248" w:name="_Toc412461946"/>
+      <w:bookmarkStart w:id="249" w:name="_Toc412461946"/>
       <w:r>
         <w:t>Brokered Provider</w:t>
       </w:r>
-      <w:bookmarkEnd w:id="248"/>
+      <w:bookmarkEnd w:id="249"/>
     </w:p>
     <w:p>
       <w:pPr>
@@ -37307,14 +37094,14 @@
       <w:pPr>
         <w:pStyle w:val="Heading2"/>
       </w:pPr>
-      <w:bookmarkStart w:id="249" w:name="_Ref408837597"/>
-      <w:bookmarkStart w:id="250" w:name="_Toc412461947"/>
+      <w:bookmarkStart w:id="250" w:name="_Ref408837597"/>
+      <w:bookmarkStart w:id="251" w:name="_Toc412461947"/>
       <w:r>
         <w:t>Security – HTTPS Configuration</w:t>
       </w:r>
-      <w:bookmarkEnd w:id="224"/>
-      <w:bookmarkEnd w:id="249"/>
+      <w:bookmarkEnd w:id="225"/>
       <w:bookmarkEnd w:id="250"/>
+      <w:bookmarkEnd w:id="251"/>
     </w:p>
     <w:p>
       <w:pPr>
@@ -37343,15 +37130,15 @@
       <w:pPr>
         <w:pStyle w:val="Heading3"/>
       </w:pPr>
-      <w:bookmarkStart w:id="251" w:name="_Ref383514331"/>
-      <w:bookmarkStart w:id="252" w:name="_Toc383521934"/>
-      <w:bookmarkStart w:id="253" w:name="_Toc412461948"/>
+      <w:bookmarkStart w:id="252" w:name="_Ref383514331"/>
+      <w:bookmarkStart w:id="253" w:name="_Toc383521934"/>
+      <w:bookmarkStart w:id="254" w:name="_Toc412461948"/>
       <w:r>
         <w:t>Provider</w:t>
       </w:r>
-      <w:bookmarkEnd w:id="251"/>
       <w:bookmarkEnd w:id="252"/>
       <w:bookmarkEnd w:id="253"/>
+      <w:bookmarkEnd w:id="254"/>
     </w:p>
     <w:p>
       <w:pPr>
@@ -37369,15 +37156,7 @@
       </w:r>
       <w:proofErr w:type="gramEnd"/>
       <w:r>
-        <w:t xml:space="preserve"> it into an appropriate </w:t>
-      </w:r>
-      <w:proofErr w:type="spellStart"/>
-      <w:r>
-        <w:t>keystore</w:t>
-      </w:r>
-      <w:proofErr w:type="spellEnd"/>
-      <w:r>
-        <w:t xml:space="preserve"> and/or trusted certificate store. Also if you have a proxy in place, certificates might be managed </w:t>
+        <w:t xml:space="preserve"> it into an appropriate keystore and/or trusted certificate store. Also if you have a proxy in place, certificates might be managed </w:t>
       </w:r>
       <w:r>
         <w:t>in</w:t>
@@ -37461,20 +37240,20 @@
       <w:pPr>
         <w:pStyle w:val="Heading3"/>
       </w:pPr>
-      <w:bookmarkStart w:id="254" w:name="_Ref374448067"/>
-      <w:bookmarkStart w:id="255" w:name="_Toc383521935"/>
-      <w:bookmarkStart w:id="256" w:name="_Ref388004705"/>
-      <w:bookmarkStart w:id="257" w:name="_Toc412461949"/>
+      <w:bookmarkStart w:id="255" w:name="_Ref374448067"/>
+      <w:bookmarkStart w:id="256" w:name="_Toc383521935"/>
+      <w:bookmarkStart w:id="257" w:name="_Ref388004705"/>
+      <w:bookmarkStart w:id="258" w:name="_Toc412461949"/>
       <w:r>
         <w:t>Consumer</w:t>
       </w:r>
-      <w:bookmarkEnd w:id="254"/>
       <w:bookmarkEnd w:id="255"/>
+      <w:bookmarkEnd w:id="256"/>
       <w:r>
         <w:t xml:space="preserve"> or Provider connection to a Broker</w:t>
       </w:r>
-      <w:bookmarkEnd w:id="256"/>
       <w:bookmarkEnd w:id="257"/>
+      <w:bookmarkEnd w:id="258"/>
     </w:p>
     <w:p>
       <w:pPr>
@@ -37550,15 +37329,7 @@
         <w:t>.</w:t>
       </w:r>
       <w:r>
-        <w:t xml:space="preserve"> certificates in your </w:t>
-      </w:r>
-      <w:proofErr w:type="spellStart"/>
-      <w:r>
-        <w:t>keystore</w:t>
-      </w:r>
-      <w:proofErr w:type="spellEnd"/>
-      <w:r>
-        <w:t xml:space="preserve">. A good web-site on all of these commands can be found at </w:t>
+        <w:t xml:space="preserve"> certificates in your keystore. A good web-site on all of these commands can be found at </w:t>
       </w:r>
       <w:hyperlink r:id="rId22" w:history="1">
         <w:r>
@@ -37608,15 +37379,7 @@
       </w:r>
       <w:proofErr w:type="spellEnd"/>
       <w:r>
-        <w:t xml:space="preserve">’ or one of the GUI driven tools to perform the following steps to configure your certificate </w:t>
-      </w:r>
-      <w:proofErr w:type="spellStart"/>
-      <w:r>
-        <w:t>keystore</w:t>
-      </w:r>
-      <w:proofErr w:type="spellEnd"/>
-      <w:r>
-        <w:t xml:space="preserve"> and trusted certificate authority store:</w:t>
+        <w:t>’ or one of the GUI driven tools to perform the following steps to configure your certificate keystore and trusted certificate authority store:</w:t>
       </w:r>
     </w:p>
     <w:p>
@@ -37642,23 +37405,7 @@
         <w:jc w:val="both"/>
       </w:pPr>
       <w:r>
-        <w:t xml:space="preserve">Import the public component of the certificate into your </w:t>
-      </w:r>
-      <w:proofErr w:type="spellStart"/>
-      <w:r>
-        <w:t>keystore</w:t>
-      </w:r>
-      <w:proofErr w:type="spellEnd"/>
-      <w:r>
-        <w:t xml:space="preserve">. Note you may have to create the </w:t>
-      </w:r>
-      <w:proofErr w:type="spellStart"/>
-      <w:r>
-        <w:t>keystore</w:t>
-      </w:r>
-      <w:proofErr w:type="spellEnd"/>
-      <w:r>
-        <w:t xml:space="preserve"> first</w:t>
+        <w:t>Import the public component of the certificate into your keystore. Note you may have to create the keystore first</w:t>
       </w:r>
       <w:r>
         <w:t xml:space="preserve"> (</w:t>
@@ -37672,15 +37419,7 @@
         <w:t>)</w:t>
       </w:r>
       <w:r>
-        <w:t xml:space="preserve">. Use one of the tools mentioned in the previous section to import the certificate and/or create the </w:t>
-      </w:r>
-      <w:proofErr w:type="spellStart"/>
-      <w:r>
-        <w:t>keystore</w:t>
-      </w:r>
-      <w:proofErr w:type="spellEnd"/>
-      <w:r>
-        <w:t>.</w:t>
+        <w:t>. Use one of the tools mentioned in the previous section to import the certificate and/or create the keystore.</w:t>
       </w:r>
     </w:p>
     <w:p>
@@ -37767,15 +37506,7 @@
       </w:r>
       <w:proofErr w:type="spellEnd"/>
       <w:r>
-        <w:t xml:space="preserve"> file and set the full path to the </w:t>
-      </w:r>
-      <w:proofErr w:type="spellStart"/>
-      <w:r>
-        <w:t>keystore</w:t>
-      </w:r>
-      <w:proofErr w:type="spellEnd"/>
-      <w:r>
-        <w:t xml:space="preserve"> (</w:t>
+        <w:t xml:space="preserve"> file and set the full path to the keystore (</w:t>
       </w:r>
       <w:proofErr w:type="spellStart"/>
       <w:r>
@@ -37788,15 +37519,7 @@
       </w:r>
       <w:proofErr w:type="spellEnd"/>
       <w:r>
-        <w:t xml:space="preserve"> property) and trusted </w:t>
-      </w:r>
-      <w:proofErr w:type="spellStart"/>
-      <w:r>
-        <w:t>keystore</w:t>
-      </w:r>
-      <w:proofErr w:type="spellEnd"/>
-      <w:r>
-        <w:t xml:space="preserve"> (</w:t>
+        <w:t xml:space="preserve"> property) and trusted keystore (</w:t>
       </w:r>
       <w:proofErr w:type="spellStart"/>
       <w:r>
@@ -37993,8 +37716,8 @@
       <w:pPr>
         <w:keepLines w:val="0"/>
       </w:pPr>
-      <w:bookmarkStart w:id="258" w:name="_Ref383512374"/>
-      <w:bookmarkStart w:id="259" w:name="_Toc383521936"/>
+      <w:bookmarkStart w:id="259" w:name="_Ref383512374"/>
+      <w:bookmarkStart w:id="260" w:name="_Toc383521936"/>
       <w:r>
         <w:rPr>
           <w:b/>
@@ -38007,16 +37730,16 @@
       <w:pPr>
         <w:pStyle w:val="Heading1"/>
       </w:pPr>
-      <w:bookmarkStart w:id="260" w:name="_Ref387661557"/>
-      <w:bookmarkStart w:id="261" w:name="_Toc412461950"/>
+      <w:bookmarkStart w:id="261" w:name="_Ref387661557"/>
+      <w:bookmarkStart w:id="262" w:name="_Toc412461950"/>
       <w:r>
         <w:lastRenderedPageBreak/>
         <w:t>Deployment</w:t>
       </w:r>
-      <w:bookmarkEnd w:id="258"/>
       <w:bookmarkEnd w:id="259"/>
       <w:bookmarkEnd w:id="260"/>
       <w:bookmarkEnd w:id="261"/>
+      <w:bookmarkEnd w:id="262"/>
     </w:p>
     <w:p>
       <w:pPr>
@@ -38036,13 +37759,13 @@
       <w:pPr>
         <w:pStyle w:val="Heading2"/>
       </w:pPr>
-      <w:bookmarkStart w:id="262" w:name="_Ref405283916"/>
-      <w:bookmarkStart w:id="263" w:name="_Toc412461951"/>
+      <w:bookmarkStart w:id="263" w:name="_Ref405283916"/>
+      <w:bookmarkStart w:id="264" w:name="_Toc412461951"/>
       <w:r>
         <w:t>Servlet Context</w:t>
       </w:r>
-      <w:bookmarkEnd w:id="262"/>
       <w:bookmarkEnd w:id="263"/>
+      <w:bookmarkEnd w:id="264"/>
     </w:p>
     <w:p>
       <w:pPr>
@@ -38645,13 +38368,13 @@
       <w:pPr>
         <w:pStyle w:val="Heading2"/>
       </w:pPr>
-      <w:bookmarkStart w:id="264" w:name="_Ref388003680"/>
-      <w:bookmarkStart w:id="265" w:name="_Toc412461952"/>
+      <w:bookmarkStart w:id="265" w:name="_Ref388003680"/>
+      <w:bookmarkStart w:id="266" w:name="_Toc412461952"/>
       <w:r>
         <w:t>Java classpath Configuration</w:t>
       </w:r>
-      <w:bookmarkEnd w:id="264"/>
       <w:bookmarkEnd w:id="265"/>
+      <w:bookmarkEnd w:id="266"/>
     </w:p>
     <w:p>
       <w:pPr>
@@ -38682,15 +38405,7 @@
         <w:t>log4j.properties</w:t>
       </w:r>
       <w:r>
-        <w:t xml:space="preserve"> (not required with </w:t>
-      </w:r>
-      <w:proofErr w:type="spellStart"/>
-      <w:r>
-        <w:t>JBoss</w:t>
-      </w:r>
-      <w:proofErr w:type="spellEnd"/>
-      <w:r>
-        <w:t xml:space="preserve"> as it uses its own way of configuring log4j).</w:t>
+        <w:t xml:space="preserve"> (not required with JBoss as it uses its own way of configuring log4j).</w:t>
       </w:r>
     </w:p>
     <w:p>
@@ -38854,11 +38569,11 @@
       <w:pPr>
         <w:pStyle w:val="Heading2"/>
       </w:pPr>
-      <w:bookmarkStart w:id="266" w:name="_Toc412461953"/>
+      <w:bookmarkStart w:id="267" w:name="_Toc412461953"/>
       <w:r>
         <w:t>Customise Property Files to your environment</w:t>
       </w:r>
-      <w:bookmarkEnd w:id="266"/>
+      <w:bookmarkEnd w:id="267"/>
     </w:p>
     <w:p>
       <w:pPr>
@@ -38875,11 +38590,11 @@
       <w:pPr>
         <w:pStyle w:val="Heading3"/>
       </w:pPr>
-      <w:bookmarkStart w:id="267" w:name="_Toc412461954"/>
+      <w:bookmarkStart w:id="268" w:name="_Toc412461954"/>
       <w:r>
         <w:t>Customise sif3infra.hibernate.xml</w:t>
       </w:r>
-      <w:bookmarkEnd w:id="267"/>
+      <w:bookmarkEnd w:id="268"/>
     </w:p>
     <w:p>
       <w:pPr>
@@ -38919,8 +38634,8 @@
       <w:pPr>
         <w:pStyle w:val="Heading3"/>
       </w:pPr>
-      <w:bookmarkStart w:id="268" w:name="_Ref388094683"/>
-      <w:bookmarkStart w:id="269" w:name="_Toc412461955"/>
+      <w:bookmarkStart w:id="269" w:name="_Ref388094683"/>
+      <w:bookmarkStart w:id="270" w:name="_Toc412461955"/>
       <w:r>
         <w:t xml:space="preserve">Customise </w:t>
       </w:r>
@@ -38928,8 +38643,8 @@
       <w:r>
         <w:t>environment.properties</w:t>
       </w:r>
-      <w:bookmarkEnd w:id="268"/>
       <w:bookmarkEnd w:id="269"/>
+      <w:bookmarkEnd w:id="270"/>
       <w:proofErr w:type="spellEnd"/>
     </w:p>
     <w:p>
@@ -39020,13 +38735,13 @@
       <w:pPr>
         <w:pStyle w:val="Heading3"/>
       </w:pPr>
-      <w:bookmarkStart w:id="270" w:name="_Ref388094698"/>
-      <w:bookmarkStart w:id="271" w:name="_Toc412461956"/>
+      <w:bookmarkStart w:id="271" w:name="_Ref388094698"/>
+      <w:bookmarkStart w:id="272" w:name="_Toc412461956"/>
       <w:r>
         <w:t>Customise consumer properties file</w:t>
       </w:r>
-      <w:bookmarkEnd w:id="270"/>
       <w:bookmarkEnd w:id="271"/>
+      <w:bookmarkEnd w:id="272"/>
     </w:p>
     <w:p>
       <w:pPr>
@@ -39088,11 +38803,11 @@
       <w:pPr>
         <w:pStyle w:val="Heading4"/>
       </w:pPr>
-      <w:bookmarkStart w:id="272" w:name="_Toc412461957"/>
+      <w:bookmarkStart w:id="273" w:name="_Toc412461957"/>
       <w:r>
         <w:t>Properties for Demo only</w:t>
       </w:r>
-      <w:bookmarkEnd w:id="272"/>
+      <w:bookmarkEnd w:id="273"/>
     </w:p>
     <w:p>
       <w:pPr>
@@ -39118,11 +38833,11 @@
       <w:pPr>
         <w:pStyle w:val="Heading3"/>
       </w:pPr>
-      <w:bookmarkStart w:id="273" w:name="_Toc412461958"/>
+      <w:bookmarkStart w:id="274" w:name="_Toc412461958"/>
       <w:r>
         <w:t>Customise provider property file</w:t>
       </w:r>
-      <w:bookmarkEnd w:id="273"/>
+      <w:bookmarkEnd w:id="274"/>
     </w:p>
     <w:p>
       <w:pPr>
@@ -39466,11 +39181,11 @@
       <w:pPr>
         <w:pStyle w:val="Heading4"/>
       </w:pPr>
-      <w:bookmarkStart w:id="274" w:name="_Toc412461959"/>
+      <w:bookmarkStart w:id="275" w:name="_Toc412461959"/>
       <w:r>
         <w:t>Properties for Demo only</w:t>
       </w:r>
-      <w:bookmarkEnd w:id="274"/>
+      <w:bookmarkEnd w:id="275"/>
     </w:p>
     <w:p>
       <w:pPr>
@@ -39550,11 +39265,11 @@
       <w:pPr>
         <w:pStyle w:val="Heading3"/>
       </w:pPr>
-      <w:bookmarkStart w:id="275" w:name="_Toc412461960"/>
+      <w:bookmarkStart w:id="276" w:name="_Toc412461960"/>
       <w:r>
         <w:t>Customise log4j.properties file (optional)</w:t>
       </w:r>
-      <w:bookmarkEnd w:id="275"/>
+      <w:bookmarkEnd w:id="276"/>
     </w:p>
     <w:p>
       <w:pPr>
@@ -39568,13 +39283,13 @@
       <w:pPr>
         <w:pStyle w:val="Heading2"/>
       </w:pPr>
-      <w:bookmarkStart w:id="276" w:name="_Toc383521937"/>
-      <w:bookmarkStart w:id="277" w:name="_Toc412461961"/>
+      <w:bookmarkStart w:id="277" w:name="_Toc383521937"/>
+      <w:bookmarkStart w:id="278" w:name="_Toc412461961"/>
       <w:r>
         <w:t>Jersey, JAX-RS and other Library considerations</w:t>
       </w:r>
-      <w:bookmarkEnd w:id="276"/>
       <w:bookmarkEnd w:id="277"/>
+      <w:bookmarkEnd w:id="278"/>
     </w:p>
     <w:p>
       <w:pPr>
@@ -39614,15 +39329,7 @@
         <w:t>to a container that provides it</w:t>
       </w:r>
       <w:r>
-        <w:t xml:space="preserve">s own JAX-RS implementation (such as </w:t>
-      </w:r>
-      <w:proofErr w:type="spellStart"/>
-      <w:r>
-        <w:t>JBoss</w:t>
-      </w:r>
-      <w:proofErr w:type="spellEnd"/>
-      <w:r>
-        <w:t>)</w:t>
+        <w:t>s own JAX-RS implementation (such as JBoss)</w:t>
       </w:r>
       <w:proofErr w:type="gramStart"/>
       <w:r>
@@ -39652,10 +39359,10 @@
       <w:pPr>
         <w:pStyle w:val="Heading2"/>
       </w:pPr>
-      <w:bookmarkStart w:id="278" w:name="_Toc383521938"/>
-      <w:bookmarkStart w:id="279" w:name="_Ref383690719"/>
-      <w:bookmarkStart w:id="280" w:name="_Ref388007121"/>
-      <w:bookmarkStart w:id="281" w:name="_Toc412461962"/>
+      <w:bookmarkStart w:id="279" w:name="_Toc383521938"/>
+      <w:bookmarkStart w:id="280" w:name="_Ref383690719"/>
+      <w:bookmarkStart w:id="281" w:name="_Ref388007121"/>
+      <w:bookmarkStart w:id="282" w:name="_Toc412461962"/>
       <w:r>
         <w:t xml:space="preserve">Tomcat </w:t>
       </w:r>
@@ -39671,10 +39378,10 @@
       <w:r>
         <w:t>Deployment</w:t>
       </w:r>
-      <w:bookmarkEnd w:id="278"/>
       <w:bookmarkEnd w:id="279"/>
       <w:bookmarkEnd w:id="280"/>
       <w:bookmarkEnd w:id="281"/>
+      <w:bookmarkEnd w:id="282"/>
     </w:p>
     <w:p>
       <w:pPr>
@@ -40331,9 +40038,9 @@
       <w:pPr>
         <w:pStyle w:val="Heading2"/>
       </w:pPr>
-      <w:bookmarkStart w:id="282" w:name="_Ref383690461"/>
-      <w:bookmarkStart w:id="283" w:name="_Toc383521939"/>
+      <w:bookmarkStart w:id="283" w:name="_Ref383690461"/>
       <w:bookmarkStart w:id="284" w:name="_Toc412461963"/>
+      <w:bookmarkStart w:id="285" w:name="_Toc383521939"/>
       <w:r>
         <w:t xml:space="preserve">Tomcat 7.x </w:t>
       </w:r>
@@ -40341,17 +40048,9 @@
         <w:t>and above</w:t>
       </w:r>
       <w:r>
-        <w:t xml:space="preserve"> and </w:t>
-      </w:r>
-      <w:proofErr w:type="spellStart"/>
-      <w:r>
-        <w:t>JBoss</w:t>
-      </w:r>
-      <w:proofErr w:type="spellEnd"/>
-      <w:r>
-        <w:t xml:space="preserve"> Deployment</w:t>
-      </w:r>
-      <w:bookmarkEnd w:id="282"/>
+        <w:t xml:space="preserve"> and JBoss Deployment</w:t>
+      </w:r>
+      <w:bookmarkEnd w:id="283"/>
       <w:bookmarkEnd w:id="284"/>
     </w:p>
     <w:p>
@@ -40362,15 +40061,7 @@
         <w:jc w:val="both"/>
       </w:pPr>
       <w:r>
-        <w:t xml:space="preserve">For application containers that provide support for the servlet 3.0 specification the changes required to remove the Jersey Application class dependency are minimal. The servlet 3.0 specification has been supported since Tomcat 7.0 and </w:t>
-      </w:r>
-      <w:proofErr w:type="spellStart"/>
-      <w:r>
-        <w:t>JBoss</w:t>
-      </w:r>
-      <w:proofErr w:type="spellEnd"/>
-      <w:r>
-        <w:t xml:space="preserve"> Application Server 6.</w:t>
+        <w:t>For application containers that provide support for the servlet 3.0 specification the changes required to remove the Jersey Application class dependency are minimal. The servlet 3.0 specification has been supported since Tomcat 7.0 and JBoss Application Server 6.</w:t>
       </w:r>
     </w:p>
     <w:p>
@@ -40383,15 +40074,7 @@
         <w:t>The first change is to convert the web.xml to a Servlet 3.0 application descriptor. Remove the following line from the top of the web.xml file</w:t>
       </w:r>
       <w:r>
-        <w:t xml:space="preserve"> (an example can be found in the ‘documentation/samples/</w:t>
-      </w:r>
-      <w:proofErr w:type="spellStart"/>
-      <w:r>
-        <w:t>JBoss</w:t>
-      </w:r>
-      <w:proofErr w:type="spellEnd"/>
-      <w:r>
-        <w:t>’ directory)</w:t>
+        <w:t xml:space="preserve"> (an example can be found in the ‘documentation/samples/JBoss’ directory)</w:t>
       </w:r>
       <w:r>
         <w:t>:</w:t>
@@ -41301,18 +40984,16 @@
       <w:pPr>
         <w:pStyle w:val="Heading3"/>
       </w:pPr>
-      <w:bookmarkStart w:id="285" w:name="_Toc257536765"/>
-      <w:bookmarkStart w:id="286" w:name="_Toc412461964"/>
-      <w:bookmarkStart w:id="287" w:name="_GoBack"/>
+      <w:bookmarkStart w:id="286" w:name="_Toc257536765"/>
+      <w:bookmarkStart w:id="287" w:name="_Toc412461964"/>
+      <w:r>
+        <w:t>Tomcat</w:t>
+      </w:r>
+      <w:bookmarkEnd w:id="286"/>
+      <w:r>
+        <w:t xml:space="preserve"> 7.x and above</w:t>
+      </w:r>
       <w:bookmarkEnd w:id="287"/>
-      <w:r>
-        <w:t>Tomcat</w:t>
-      </w:r>
-      <w:bookmarkEnd w:id="285"/>
-      <w:r>
-        <w:t xml:space="preserve"> 7.x and above</w:t>
-      </w:r>
-      <w:bookmarkEnd w:id="286"/>
     </w:p>
     <w:p>
       <w:pPr>
@@ -41375,13 +41056,8 @@
       </w:pPr>
       <w:bookmarkStart w:id="288" w:name="_Toc257536766"/>
       <w:bookmarkStart w:id="289" w:name="_Toc412461965"/>
-      <w:proofErr w:type="spellStart"/>
-      <w:r>
-        <w:t>JBoss</w:t>
-      </w:r>
-      <w:proofErr w:type="spellEnd"/>
-      <w:r>
-        <w:t xml:space="preserve"> (</w:t>
+      <w:r>
+        <w:t>JBoss (</w:t>
       </w:r>
       <w:proofErr w:type="spellStart"/>
       <w:r>
@@ -41420,15 +41096,7 @@
         <w:fldChar w:fldCharType="end"/>
       </w:r>
       <w:r>
-        <w:t xml:space="preserve"> you must also stop </w:t>
-      </w:r>
-      <w:proofErr w:type="spellStart"/>
-      <w:r>
-        <w:t>JBoss</w:t>
-      </w:r>
-      <w:proofErr w:type="spellEnd"/>
-      <w:r>
-        <w:t xml:space="preserve"> to use the Jersey Libraries that implement the JAX-RS. This is as simple as </w:t>
+        <w:t xml:space="preserve"> you must also stop JBoss to use the Jersey Libraries that implement the JAX-RS. This is as simple as </w:t>
       </w:r>
       <w:r>
         <w:rPr>
@@ -41531,15 +41199,7 @@
         <w:t xml:space="preserve">and deploy them to appropriate </w:t>
       </w:r>
       <w:r>
-        <w:t xml:space="preserve">location of </w:t>
-      </w:r>
-      <w:proofErr w:type="spellStart"/>
-      <w:r>
-        <w:t>JBoss</w:t>
-      </w:r>
-      <w:proofErr w:type="spellEnd"/>
-      <w:r>
-        <w:t xml:space="preserve">. Ensure that all the required </w:t>
+        <w:t xml:space="preserve">location of JBoss. Ensure that all the required </w:t>
       </w:r>
       <w:proofErr w:type="spellStart"/>
       <w:r>
@@ -41565,15 +41225,15 @@
         <w:fldChar w:fldCharType="end"/>
       </w:r>
       <w:r>
-        <w:t xml:space="preserve"> are part of your classpath and start </w:t>
-      </w:r>
-      <w:proofErr w:type="spellStart"/>
-      <w:r>
-        <w:t>JBoss</w:t>
-      </w:r>
-      <w:proofErr w:type="spellEnd"/>
-      <w:r>
-        <w:t>. Now you should be ready to go.</w:t>
+        <w:t xml:space="preserve"> are part of your </w:t>
+      </w:r>
+      <w:proofErr w:type="spellStart"/>
+      <w:r>
+        <w:t>classpath</w:t>
+      </w:r>
+      <w:proofErr w:type="spellEnd"/>
+      <w:r>
+        <w:t xml:space="preserve"> and start JBoss. Now you should be ready to go.</w:t>
       </w:r>
     </w:p>
     <w:p>
@@ -41582,7 +41242,7 @@
       </w:pPr>
       <w:bookmarkStart w:id="290" w:name="_Ref388007392"/>
       <w:bookmarkStart w:id="291" w:name="_Toc412461966"/>
-      <w:bookmarkEnd w:id="283"/>
+      <w:bookmarkEnd w:id="285"/>
       <w:r>
         <w:t>Verify Consumer &amp; Provider Property Files</w:t>
       </w:r>
@@ -41948,42 +41608,22 @@
     <w:r>
       <w:instrText xml:space="preserve"> QUOTE "Revision: " </w:instrText>
     </w:r>
-    <w:r>
-      <w:fldChar w:fldCharType="begin"/>
-    </w:r>
-    <w:r>
-      <w:instrText xml:space="preserve"> DOCPROPERTY "Revision" </w:instrText>
-    </w:r>
-    <w:r>
-      <w:fldChar w:fldCharType="separate"/>
-    </w:r>
-    <w:r>
-      <w:instrText>0.5</w:instrText>
-    </w:r>
-    <w:r>
-      <w:fldChar w:fldCharType="end"/>
-    </w:r>
+    <w:fldSimple w:instr=" DOCPROPERTY &quot;Revision&quot; ">
+      <w:r>
+        <w:instrText>0.5</w:instrText>
+      </w:r>
+    </w:fldSimple>
     <w:r>
       <w:fldChar w:fldCharType="begin"/>
     </w:r>
     <w:r>
       <w:instrText xml:space="preserve"> IF </w:instrText>
     </w:r>
-    <w:r>
-      <w:fldChar w:fldCharType="begin"/>
-    </w:r>
-    <w:r>
-      <w:instrText xml:space="preserve"> DOCPROPERTY "Status" </w:instrText>
-    </w:r>
-    <w:r>
-      <w:fldChar w:fldCharType="separate"/>
-    </w:r>
-    <w:r>
-      <w:instrText>draft</w:instrText>
-    </w:r>
-    <w:r>
-      <w:fldChar w:fldCharType="end"/>
-    </w:r>
+    <w:fldSimple w:instr=" DOCPROPERTY &quot;Status&quot; ">
+      <w:r>
+        <w:instrText>draft</w:instrText>
+      </w:r>
+    </w:fldSimple>
     <w:r>
       <w:instrText xml:space="preserve"> = "draft" " (</w:instrText>
     </w:r>
@@ -42079,39 +41719,19 @@
     <w:r>
       <w:tab/>
     </w:r>
-    <w:r>
-      <w:fldChar w:fldCharType="begin"/>
-    </w:r>
-    <w:r>
-      <w:instrText xml:space="preserve"> DOCPROPERTY "Title" </w:instrText>
-    </w:r>
-    <w:r>
-      <w:fldChar w:fldCharType="separate"/>
-    </w:r>
-    <w:r>
-      <w:t>Developer's Guide</w:t>
-    </w:r>
-    <w:r>
-      <w:fldChar w:fldCharType="end"/>
-    </w:r>
+    <w:fldSimple w:instr=" DOCPROPERTY &quot;Title&quot; ">
+      <w:r>
+        <w:t>Developer's Guide</w:t>
+      </w:r>
+    </w:fldSimple>
     <w:r>
       <w:t xml:space="preserve"> (</w:t>
     </w:r>
-    <w:r>
-      <w:fldChar w:fldCharType="begin"/>
-    </w:r>
-    <w:r>
-      <w:instrText xml:space="preserve"> DOCPROPERTY "SystemAbbreviation" </w:instrText>
-    </w:r>
-    <w:r>
-      <w:fldChar w:fldCharType="separate"/>
-    </w:r>
-    <w:r>
-      <w:t>SIF3-FW-JAVA</w:t>
-    </w:r>
-    <w:r>
-      <w:fldChar w:fldCharType="end"/>
-    </w:r>
+    <w:fldSimple w:instr=" DOCPROPERTY &quot;SystemAbbreviation&quot; ">
+      <w:r>
+        <w:t>SIF3-FW-JAVA</w:t>
+      </w:r>
+    </w:fldSimple>
     <w:r>
       <w:t>)</w:t>
     </w:r>
@@ -42187,27 +41807,14 @@
     <w:r>
       <w:t xml:space="preserve"> of </w:t>
     </w:r>
-    <w:r>
-      <w:fldChar w:fldCharType="begin"/>
-    </w:r>
-    <w:r>
-      <w:instrText xml:space="preserve"> NUMPAGES </w:instrText>
-    </w:r>
-    <w:r>
-      <w:fldChar w:fldCharType="separate"/>
-    </w:r>
-    <w:r>
-      <w:rPr>
-        <w:noProof/>
-      </w:rPr>
-      <w:t>48</w:t>
-    </w:r>
-    <w:r>
-      <w:rPr>
-        <w:noProof/>
-      </w:rPr>
-      <w:fldChar w:fldCharType="end"/>
-    </w:r>
+    <w:fldSimple w:instr=" NUMPAGES ">
+      <w:r>
+        <w:rPr>
+          <w:noProof/>
+        </w:rPr>
+        <w:t>48</w:t>
+      </w:r>
+    </w:fldSimple>
     <w:r>
       <w:rPr>
         <w:noProof/>
@@ -42294,39 +41901,19 @@
     <w:pPr>
       <w:pStyle w:val="Footer"/>
     </w:pPr>
-    <w:r>
-      <w:fldChar w:fldCharType="begin"/>
-    </w:r>
-    <w:r>
-      <w:instrText xml:space="preserve"> DOCPROPERTY "SystemAbbreviation" </w:instrText>
-    </w:r>
-    <w:r>
-      <w:fldChar w:fldCharType="separate"/>
-    </w:r>
-    <w:r>
-      <w:t>SIF3-FW-JAVA</w:t>
-    </w:r>
-    <w:r>
-      <w:fldChar w:fldCharType="end"/>
-    </w:r>
+    <w:fldSimple w:instr=" DOCPROPERTY &quot;SystemAbbreviation&quot; ">
+      <w:r>
+        <w:t>SIF3-FW-JAVA</w:t>
+      </w:r>
+    </w:fldSimple>
     <w:r>
       <w:t xml:space="preserve"> Version </w:t>
     </w:r>
-    <w:r>
-      <w:fldChar w:fldCharType="begin"/>
-    </w:r>
-    <w:r>
-      <w:instrText xml:space="preserve"> DOCPROPERTY "SystemVersion" </w:instrText>
-    </w:r>
-    <w:r>
-      <w:fldChar w:fldCharType="separate"/>
-    </w:r>
-    <w:r>
-      <w:t>0.5</w:t>
-    </w:r>
-    <w:r>
-      <w:fldChar w:fldCharType="end"/>
-    </w:r>
+    <w:fldSimple w:instr=" DOCPROPERTY &quot;SystemVersion&quot; ">
+      <w:r>
+        <w:t>0.5</w:t>
+      </w:r>
+    </w:fldSimple>
     <w:r>
       <w:tab/>
     </w:r>
@@ -42339,42 +41926,22 @@
     <w:r>
       <w:instrText xml:space="preserve"> QUOTE "Revision: " </w:instrText>
     </w:r>
-    <w:r>
-      <w:fldChar w:fldCharType="begin"/>
-    </w:r>
-    <w:r>
-      <w:instrText xml:space="preserve"> DOCPROPERTY "Revision" </w:instrText>
-    </w:r>
-    <w:r>
-      <w:fldChar w:fldCharType="separate"/>
-    </w:r>
-    <w:r>
-      <w:instrText>0.5</w:instrText>
-    </w:r>
-    <w:r>
-      <w:fldChar w:fldCharType="end"/>
-    </w:r>
+    <w:fldSimple w:instr=" DOCPROPERTY &quot;Revision&quot; ">
+      <w:r>
+        <w:instrText>0.5</w:instrText>
+      </w:r>
+    </w:fldSimple>
     <w:r>
       <w:fldChar w:fldCharType="begin"/>
     </w:r>
     <w:r>
       <w:instrText xml:space="preserve"> IF </w:instrText>
     </w:r>
-    <w:r>
-      <w:fldChar w:fldCharType="begin"/>
-    </w:r>
-    <w:r>
-      <w:instrText xml:space="preserve"> DOCPROPERTY "Status" </w:instrText>
-    </w:r>
-    <w:r>
-      <w:fldChar w:fldCharType="separate"/>
-    </w:r>
-    <w:r>
-      <w:instrText>draft</w:instrText>
-    </w:r>
-    <w:r>
-      <w:fldChar w:fldCharType="end"/>
-    </w:r>
+    <w:fldSimple w:instr=" DOCPROPERTY &quot;Status&quot; ">
+      <w:r>
+        <w:instrText>draft</w:instrText>
+      </w:r>
+    </w:fldSimple>
     <w:r>
       <w:instrText xml:space="preserve"> = "draft" " (</w:instrText>
     </w:r>
@@ -42469,21 +42036,11 @@
     <w:pPr>
       <w:pStyle w:val="Footer"/>
     </w:pPr>
-    <w:r>
-      <w:fldChar w:fldCharType="begin"/>
-    </w:r>
-    <w:r>
-      <w:instrText xml:space="preserve"> DOCPROPERTY "Title" </w:instrText>
-    </w:r>
-    <w:r>
-      <w:fldChar w:fldCharType="separate"/>
-    </w:r>
-    <w:r>
-      <w:t>Developer's Guide</w:t>
-    </w:r>
-    <w:r>
-      <w:fldChar w:fldCharType="end"/>
-    </w:r>
+    <w:fldSimple w:instr=" DOCPROPERTY &quot;Title&quot; ">
+      <w:r>
+        <w:t>Developer's Guide</w:t>
+      </w:r>
+    </w:fldSimple>
     <w:r>
       <w:tab/>
     </w:r>
@@ -42535,27 +42092,14 @@
     <w:r>
       <w:t xml:space="preserve"> of </w:t>
     </w:r>
-    <w:r>
-      <w:fldChar w:fldCharType="begin"/>
-    </w:r>
-    <w:r>
-      <w:instrText xml:space="preserve"> NUMPAGES </w:instrText>
-    </w:r>
-    <w:r>
-      <w:fldChar w:fldCharType="separate"/>
-    </w:r>
-    <w:r>
-      <w:rPr>
-        <w:noProof/>
-      </w:rPr>
-      <w:t>48</w:t>
-    </w:r>
-    <w:r>
-      <w:rPr>
-        <w:noProof/>
-      </w:rPr>
-      <w:fldChar w:fldCharType="end"/>
-    </w:r>
+    <w:fldSimple w:instr=" NUMPAGES ">
+      <w:r>
+        <w:rPr>
+          <w:noProof/>
+        </w:rPr>
+        <w:t>48</w:t>
+      </w:r>
+    </w:fldSimple>
     <w:r>
       <w:rPr>
         <w:noProof/>
@@ -42737,21 +42281,11 @@
         </mc:Fallback>
       </mc:AlternateContent>
     </w:r>
-    <w:r>
-      <w:fldChar w:fldCharType="begin"/>
-    </w:r>
-    <w:r>
-      <w:instrText xml:space="preserve"> DOCPROPERTY "SystemTitle" </w:instrText>
-    </w:r>
-    <w:r>
-      <w:fldChar w:fldCharType="separate"/>
-    </w:r>
-    <w:r>
-      <w:t>SIF3 Framework</w:t>
-    </w:r>
-    <w:r>
-      <w:fldChar w:fldCharType="end"/>
-    </w:r>
+    <w:fldSimple w:instr=" DOCPROPERTY &quot;SystemTitle&quot; ">
+      <w:r>
+        <w:t>SIF3 Framework</w:t>
+      </w:r>
+    </w:fldSimple>
     <w:r>
       <w:tab/>
     </w:r>
@@ -42956,21 +42490,11 @@
     <w:r>
       <w:tab/>
     </w:r>
-    <w:r>
-      <w:fldChar w:fldCharType="begin"/>
-    </w:r>
-    <w:r>
-      <w:instrText xml:space="preserve"> DOCPROPERTY "SystemTitle" </w:instrText>
-    </w:r>
-    <w:r>
-      <w:fldChar w:fldCharType="separate"/>
-    </w:r>
-    <w:r>
-      <w:t>SIF3 Framework</w:t>
-    </w:r>
-    <w:r>
-      <w:fldChar w:fldCharType="end"/>
-    </w:r>
+    <w:fldSimple w:instr=" DOCPROPERTY &quot;SystemTitle&quot; ">
+      <w:r>
+        <w:t>SIF3 Framework</w:t>
+      </w:r>
+    </w:fldSimple>
   </w:p>
 </w:hdr>
 </file>
@@ -50978,7 +50502,7 @@
 </file>
 
 <file path=customXml/itemProps1.xml><?xml version="1.0" encoding="utf-8"?>
-<ds:datastoreItem xmlns:ds="http://schemas.openxmlformats.org/officeDocument/2006/customXml" ds:itemID="{6D7843F5-645F-46FE-B9BD-CA55A4248B62}">
+<ds:datastoreItem xmlns:ds="http://schemas.openxmlformats.org/officeDocument/2006/customXml" ds:itemID="{6A8D715C-E630-4676-9BF2-5455C3D80C26}">
   <ds:schemaRefs>
     <ds:schemaRef ds:uri="http://schemas.openxmlformats.org/officeDocument/2006/bibliography"/>
   </ds:schemaRefs>

</xml_diff>